<commit_message>
Added class 7 quiz, updated classes 5+6 homeworks and quizzes, made small changes to the bubbles.py example code
</commit_message>
<xml_diff>
--- a/homework/Pythonlearn-05-Homework.docx
+++ b/homework/Pythonlearn-05-Homework.docx
@@ -244,7 +244,23 @@
           <w:sz w:val="24"/>
           <w:szCs w:val="24"/>
         </w:rPr>
-        <w:t xml:space="preserve">Change your code so that the face is made by a </w:t>
+        <w:t xml:space="preserve">Change your code so that the face is </w:t>
+      </w:r>
+      <w:r>
+        <w:rPr>
+          <w:rFonts w:ascii="Calibri" w:hAnsi="Calibri" w:cs="Calibri"/>
+          <w:sz w:val="24"/>
+          <w:szCs w:val="24"/>
+        </w:rPr>
+        <w:t>drawn</w:t>
+      </w:r>
+      <w:r>
+        <w:rPr>
+          <w:rFonts w:ascii="Calibri" w:hAnsi="Calibri" w:cs="Calibri"/>
+          <w:sz w:val="24"/>
+          <w:szCs w:val="24"/>
+        </w:rPr>
+        <w:t xml:space="preserve"> by a </w:t>
       </w:r>
       <w:r>
         <w:rPr>
@@ -299,8 +315,8 @@
         </w:rPr>
         <w:drawing>
           <wp:inline distT="0" distB="0" distL="0" distR="0">
-            <wp:extent cx="5727700" cy="795655"/>
-            <wp:effectExtent l="0" t="0" r="0" b="4445"/>
+            <wp:extent cx="4648200" cy="645698"/>
+            <wp:effectExtent l="0" t="0" r="0" b="2540"/>
             <wp:docPr id="2" name="Picture 2"/>
             <wp:cNvGraphicFramePr>
               <a:graphicFrameLocks xmlns:a="http://schemas.openxmlformats.org/drawingml/2006/main" noChangeAspect="1"/>
@@ -327,7 +343,7 @@
                   <pic:spPr>
                     <a:xfrm>
                       <a:off x="0" y="0"/>
-                      <a:ext cx="5727700" cy="795655"/>
+                      <a:ext cx="4698806" cy="652728"/>
                     </a:xfrm>
                     <a:prstGeom prst="rect">
                       <a:avLst/>
@@ -365,16 +381,6 @@
         </w:rPr>
         <w:t xml:space="preserve"> (if my inputs are BLUE, GREEN, and RED):</w:t>
       </w:r>
-    </w:p>
-    <w:p>
-      <w:pPr>
-        <w:jc w:val="left"/>
-        <w:rPr>
-          <w:rFonts w:ascii="Calibri" w:hAnsi="Calibri" w:cs="Calibri"/>
-          <w:sz w:val="24"/>
-          <w:szCs w:val="24"/>
-        </w:rPr>
-      </w:pPr>
       <w:bookmarkStart w:id="0" w:name="_GoBack"/>
       <w:bookmarkEnd w:id="0"/>
     </w:p>

</xml_diff>